<commit_message>
Diagrams according to new naming convension.
</commit_message>
<xml_diff>
--- a/documents/Developer Guide.docx
+++ b/documents/Developer Guide.docx
@@ -6,11 +6,9 @@
       <w:pPr>
         <w:pStyle w:val="Heading1"/>
       </w:pPr>
-      <w:proofErr w:type="spellStart"/>
       <w:r>
         <w:t>HSearch</w:t>
       </w:r>
-      <w:proofErr w:type="spellEnd"/>
       <w:r>
         <w:t xml:space="preserve"> Developer Guide</w:t>
       </w:r>
@@ -28,19 +26,11 @@
       <w:pPr>
         <w:pStyle w:val="Heading1"/>
       </w:pPr>
-      <w:proofErr w:type="spellStart"/>
       <w:r>
         <w:rPr>
           <w:sz w:val="20"/>
         </w:rPr>
-        <w:t>HSearch</w:t>
-      </w:r>
-      <w:proofErr w:type="spellEnd"/>
-      <w:r>
-        <w:rPr>
-          <w:sz w:val="20"/>
-        </w:rPr>
-        <w:t xml:space="preserve"> </w:t>
+        <w:t xml:space="preserve">HSearch </w:t>
       </w:r>
       <w:r>
         <w:rPr>
@@ -80,25 +70,7 @@
           <w:sz w:val="22"/>
           <w:szCs w:val="22"/>
         </w:rPr>
-        <w:t xml:space="preserve">1 Merged Row = 1 </w:t>
-      </w:r>
-      <w:proofErr w:type="spellStart"/>
-      <w:r>
-        <w:rPr>
-          <w:rFonts w:ascii="Consolas" w:hAnsi="Consolas" w:cs="Consolas"/>
-          <w:sz w:val="22"/>
-          <w:szCs w:val="22"/>
-        </w:rPr>
-        <w:t>HBase</w:t>
-      </w:r>
-      <w:proofErr w:type="spellEnd"/>
-      <w:r>
-        <w:rPr>
-          <w:rFonts w:ascii="Consolas" w:hAnsi="Consolas" w:cs="Consolas"/>
-          <w:sz w:val="22"/>
-          <w:szCs w:val="22"/>
-        </w:rPr>
-        <w:t xml:space="preserve"> Row = Many </w:t>
+        <w:t xml:space="preserve">1 Merged Row = 1 HBase Row = Many </w:t>
       </w:r>
       <w:r>
         <w:rPr>
@@ -148,6 +120,7 @@
     <w:p>
       <w:r>
         <w:rPr>
+          <w:noProof/>
           <w:highlight w:val="lightGray"/>
         </w:rPr>
         <w:drawing>
@@ -6076,9 +6049,9 @@
         </w:rPr>
         <w:drawing>
           <wp:inline distT="0" distB="0" distL="0" distR="0">
-            <wp:extent cx="7058025" cy="3935004"/>
-            <wp:effectExtent l="19050" t="0" r="9525" b="0"/>
-            <wp:docPr id="3" name="Picture 1" descr="D:\work\hsearch-core\documents\call seq.png"/>
+            <wp:extent cx="6516978" cy="3541690"/>
+            <wp:effectExtent l="19050" t="0" r="0" b="0"/>
+            <wp:docPr id="4" name="Picture 4" descr="D:\work\hsearch-core\documents\call seq.png"/>
             <wp:cNvGraphicFramePr>
               <a:graphicFrameLocks xmlns:a="http://schemas.openxmlformats.org/drawingml/2006/main" noChangeAspect="1"/>
             </wp:cNvGraphicFramePr>
@@ -6086,7 +6059,7 @@
               <a:graphicData uri="http://schemas.openxmlformats.org/drawingml/2006/picture">
                 <pic:pic xmlns:pic="http://schemas.openxmlformats.org/drawingml/2006/picture">
                   <pic:nvPicPr>
-                    <pic:cNvPr id="0" name="Picture 1" descr="D:\work\hsearch-core\documents\call seq.png"/>
+                    <pic:cNvPr id="0" name="Picture 4" descr="D:\work\hsearch-core\documents\call seq.png"/>
                     <pic:cNvPicPr>
                       <a:picLocks noChangeAspect="1" noChangeArrowheads="1"/>
                     </pic:cNvPicPr>
@@ -6101,7 +6074,7 @@
                   <pic:spPr bwMode="auto">
                     <a:xfrm>
                       <a:off x="0" y="0"/>
-                      <a:ext cx="7061623" cy="3937010"/>
+                      <a:ext cx="6517110" cy="3541762"/>
                     </a:xfrm>
                     <a:prstGeom prst="rect">
                       <a:avLst/>
@@ -6212,23 +6185,13 @@
                 <w:sz w:val="20"/>
               </w:rPr>
             </w:pPr>
-            <w:proofErr w:type="spellStart"/>
             <w:r>
               <w:rPr>
                 <w:rFonts w:ascii="Arial" w:hAnsi="Arial" w:cs="Arial"/>
                 <w:b/>
                 <w:sz w:val="20"/>
               </w:rPr>
-              <w:t>Plugin</w:t>
-            </w:r>
-            <w:proofErr w:type="spellEnd"/>
-            <w:r>
-              <w:rPr>
-                <w:rFonts w:ascii="Arial" w:hAnsi="Arial" w:cs="Arial"/>
-                <w:b/>
-                <w:sz w:val="20"/>
-              </w:rPr>
-              <w:t xml:space="preserve"> Point</w:t>
+              <w:t>Plugin Point</w:t>
             </w:r>
           </w:p>
         </w:tc>
@@ -6335,7 +6298,6 @@
                 <w:sz w:val="20"/>
               </w:rPr>
             </w:pPr>
-            <w:proofErr w:type="spellStart"/>
             <w:r>
               <w:rPr>
                 <w:rFonts w:ascii="Arial" w:hAnsi="Arial" w:cs="Arial"/>
@@ -6344,9 +6306,8 @@
                 <w:sz w:val="20"/>
                 <w:szCs w:val="22"/>
               </w:rPr>
-              <w:t>HBaseTableReader</w:t>
+              <w:t>Client</w:t>
             </w:r>
-            <w:proofErr w:type="spellEnd"/>
           </w:p>
           <w:p>
             <w:pPr>
@@ -6445,21 +6406,12 @@
                 <w:sz w:val="20"/>
               </w:rPr>
             </w:pPr>
-            <w:proofErr w:type="spellStart"/>
             <w:r>
               <w:rPr>
                 <w:rFonts w:ascii="Arial" w:hAnsi="Arial" w:cs="Arial"/>
                 <w:sz w:val="20"/>
               </w:rPr>
-              <w:t>HBase</w:t>
-            </w:r>
-            <w:proofErr w:type="spellEnd"/>
-            <w:r>
-              <w:rPr>
-                <w:rFonts w:ascii="Arial" w:hAnsi="Arial" w:cs="Arial"/>
-                <w:sz w:val="20"/>
-              </w:rPr>
-              <w:t xml:space="preserve"> Coprocessor</w:t>
+              <w:t>HBase Coprocessor</w:t>
             </w:r>
           </w:p>
           <w:p>
@@ -6480,12 +6432,9 @@
             <w:pPr>
               <w:rPr>
                 <w:rFonts w:ascii="Arial" w:hAnsi="Arial" w:cs="Arial"/>
-                <w:i/>
                 <w:sz w:val="20"/>
-                <w:szCs w:val="22"/>
               </w:rPr>
             </w:pPr>
-            <w:proofErr w:type="spellStart"/>
             <w:r>
               <w:rPr>
                 <w:rFonts w:ascii="Arial" w:hAnsi="Arial" w:cs="Arial"/>
@@ -6493,18 +6442,8 @@
                 <w:sz w:val="20"/>
                 <w:szCs w:val="22"/>
               </w:rPr>
-              <w:t>HSearchReducerCount</w:t>
+              <w:t>Reducer:</w:t>
             </w:r>
-            <w:proofErr w:type="spellEnd"/>
-          </w:p>
-          <w:p>
-            <w:pPr>
-              <w:rPr>
-                <w:rFonts w:ascii="Arial" w:hAnsi="Arial" w:cs="Arial"/>
-                <w:sz w:val="20"/>
-              </w:rPr>
-            </w:pPr>
-            <w:proofErr w:type="spellStart"/>
             <w:r>
               <w:rPr>
                 <w:rFonts w:ascii="Arial" w:hAnsi="Arial" w:cs="Arial"/>
@@ -6514,7 +6453,6 @@
               </w:rPr>
               <w:t>appendRows</w:t>
             </w:r>
-            <w:proofErr w:type="spellEnd"/>
           </w:p>
         </w:tc>
         <w:tc>
@@ -6605,21 +6543,12 @@
                 <w:sz w:val="20"/>
               </w:rPr>
             </w:pPr>
-            <w:proofErr w:type="spellStart"/>
             <w:r>
               <w:rPr>
                 <w:rFonts w:ascii="Arial" w:hAnsi="Arial" w:cs="Arial"/>
                 <w:sz w:val="20"/>
               </w:rPr>
-              <w:t>HBase</w:t>
-            </w:r>
-            <w:proofErr w:type="spellEnd"/>
-            <w:r>
-              <w:rPr>
-                <w:rFonts w:ascii="Arial" w:hAnsi="Arial" w:cs="Arial"/>
-                <w:sz w:val="20"/>
-              </w:rPr>
-              <w:t xml:space="preserve"> filter</w:t>
+              <w:t>HBase filter</w:t>
             </w:r>
           </w:p>
         </w:tc>
@@ -6637,7 +6566,6 @@
                 <w:szCs w:val="22"/>
               </w:rPr>
             </w:pPr>
-            <w:proofErr w:type="spellStart"/>
             <w:r>
               <w:rPr>
                 <w:rFonts w:ascii="Arial" w:hAnsi="Arial" w:cs="Arial"/>
@@ -6645,9 +6573,8 @@
                 <w:sz w:val="20"/>
                 <w:szCs w:val="22"/>
               </w:rPr>
-              <w:t>HBaseHSearchFilter</w:t>
+              <w:t>Filter</w:t>
             </w:r>
-            <w:proofErr w:type="spellEnd"/>
             <w:r>
               <w:rPr>
                 <w:rFonts w:ascii="Arial" w:hAnsi="Arial" w:cs="Arial"/>
@@ -6657,7 +6584,6 @@
               </w:rPr>
               <w:t xml:space="preserve"> </w:t>
             </w:r>
-            <w:proofErr w:type="spellStart"/>
             <w:r>
               <w:rPr>
                 <w:rFonts w:ascii="Arial" w:hAnsi="Arial" w:cs="Arial"/>
@@ -6665,7 +6591,16 @@
                 <w:sz w:val="20"/>
                 <w:szCs w:val="22"/>
               </w:rPr>
-              <w:t>HSearchReducerCount:</w:t>
+              <w:t>Reducer</w:t>
+            </w:r>
+            <w:r>
+              <w:rPr>
+                <w:rFonts w:ascii="Arial" w:hAnsi="Arial" w:cs="Arial"/>
+                <w:i/>
+                <w:sz w:val="20"/>
+                <w:szCs w:val="22"/>
+              </w:rPr>
+              <w:t>:</w:t>
             </w:r>
             <w:r>
               <w:rPr>
@@ -6677,7 +6612,6 @@
               </w:rPr>
               <w:t>appendCols</w:t>
             </w:r>
-            <w:proofErr w:type="spellEnd"/>
             <w:r>
               <w:rPr>
                 <w:rFonts w:ascii="Arial" w:hAnsi="Arial" w:cs="Arial"/>
@@ -6789,21 +6723,12 @@
                 <w:sz w:val="20"/>
               </w:rPr>
             </w:pPr>
-            <w:proofErr w:type="spellStart"/>
             <w:r>
               <w:rPr>
                 <w:rFonts w:ascii="Arial" w:hAnsi="Arial" w:cs="Arial"/>
                 <w:sz w:val="20"/>
               </w:rPr>
-              <w:t>HBase</w:t>
-            </w:r>
-            <w:proofErr w:type="spellEnd"/>
-            <w:r>
-              <w:rPr>
-                <w:rFonts w:ascii="Arial" w:hAnsi="Arial" w:cs="Arial"/>
-                <w:sz w:val="20"/>
-              </w:rPr>
-              <w:t xml:space="preserve"> Column Family</w:t>
+              <w:t>HBase Column Family</w:t>
             </w:r>
           </w:p>
         </w:tc>
@@ -6822,7 +6747,6 @@
                 <w:szCs w:val="22"/>
               </w:rPr>
             </w:pPr>
-            <w:proofErr w:type="spellStart"/>
             <w:r>
               <w:rPr>
                 <w:rFonts w:ascii="Arial" w:hAnsi="Arial" w:cs="Arial"/>
@@ -6831,18 +6755,7 @@
                 <w:sz w:val="20"/>
                 <w:szCs w:val="22"/>
               </w:rPr>
-              <w:t>HSearchPlugin</w:t>
-            </w:r>
-            <w:proofErr w:type="spellEnd"/>
-            <w:r>
-              <w:rPr>
-                <w:rFonts w:ascii="Arial" w:hAnsi="Arial" w:cs="Arial"/>
-                <w:i/>
-                <w:color w:val="000000"/>
-                <w:sz w:val="20"/>
-                <w:szCs w:val="22"/>
-              </w:rPr>
-              <w:t>&lt;Schema&gt;</w:t>
+              <w:t>Mapper</w:t>
             </w:r>
           </w:p>
           <w:p>
@@ -6853,7 +6766,6 @@
                 <w:sz w:val="20"/>
               </w:rPr>
             </w:pPr>
-            <w:proofErr w:type="spellStart"/>
             <w:r>
               <w:rPr>
                 <w:rFonts w:ascii="Arial" w:hAnsi="Arial" w:cs="Arial"/>
@@ -6862,9 +6774,8 @@
                 <w:sz w:val="20"/>
                 <w:szCs w:val="22"/>
               </w:rPr>
-              <w:t>TablePartsCallback</w:t>
+              <w:t>RowReader</w:t>
             </w:r>
-            <w:proofErr w:type="spellEnd"/>
           </w:p>
         </w:tc>
         <w:tc>
@@ -8326,6 +8237,7 @@
   <w:style w:type="character" w:default="1" w:styleId="DefaultParagraphFont">
     <w:name w:val="Default Paragraph Font"/>
     <w:uiPriority w:val="1"/>
+    <w:semiHidden/>
     <w:unhideWhenUsed/>
   </w:style>
   <w:style w:type="table" w:default="1" w:styleId="TableNormal">
@@ -8823,7 +8735,7 @@
 </file>
 
 <file path=customXml/itemProps1.xml><?xml version="1.0" encoding="utf-8"?>
-<ds:datastoreItem xmlns:ds="http://schemas.openxmlformats.org/officeDocument/2006/customXml" ds:itemID="{EC1E4CF7-1BB0-4FCB-B171-B6C5B85347B3}">
+<ds:datastoreItem xmlns:ds="http://schemas.openxmlformats.org/officeDocument/2006/customXml" ds:itemID="{4069E288-B916-4249-A35F-312CFDDEBFE9}">
   <ds:schemaRefs>
     <ds:schemaRef ds:uri="http://schemas.openxmlformats.org/officeDocument/2006/bibliography"/>
   </ds:schemaRefs>

</xml_diff>